<commit_message>
Updated my folder with new notebook to explain queries and added csv of cohort
</commit_message>
<xml_diff>
--- a/Deliverables/Proposal.docx
+++ b/Deliverables/Proposal.docx
@@ -460,6 +460,7 @@
         <w:pStyle w:val="Heading1"/>
       </w:pPr>
       <w:r>
+        <w:lastRenderedPageBreak/>
         <w:t>2. Project Objectives</w:t>
       </w:r>
     </w:p>
@@ -805,6 +806,7 @@
           <w:b/>
           <w:bCs/>
         </w:rPr>
+        <w:lastRenderedPageBreak/>
         <w:t>Peripheral Endovascular Intervention (PVI):</w:t>
       </w:r>
       <w:r>
@@ -1205,6 +1207,7 @@
           <w:b/>
           <w:bCs/>
         </w:rPr>
+        <w:lastRenderedPageBreak/>
         <w:t xml:space="preserve">Outcome: </w:t>
       </w:r>
       <w:r>
@@ -1483,6 +1486,7 @@
         <w:pStyle w:val="Heading3"/>
       </w:pPr>
       <w:r>
+        <w:lastRenderedPageBreak/>
         <w:t>6. Project Schedule</w:t>
       </w:r>
     </w:p>
@@ -1547,6 +1551,118 @@
         <w:t xml:space="preserve"> The final week will be dedicated to rigorous error checking. We will generate the baseline drift scatter plots and missingness heatmaps for review by the domain expert. Finally, we will construct the dashboard visualizations and finalize the code documentation.</w:t>
       </w:r>
     </w:p>
+    <w:p>
+      <w:pPr>
+        <w:pStyle w:val="Heading2"/>
+      </w:pPr>
+      <w:r>
+        <w:t>Acknowledgements</w:t>
+      </w:r>
+    </w:p>
+    <w:p>
+      <w:pPr>
+        <w:pStyle w:val="NormalWeb"/>
+      </w:pPr>
+      <w:r>
+        <w:rPr>
+          <w:b/>
+          <w:bCs/>
+        </w:rPr>
+        <w:t>Statement on the Use of Generative AI in Research Methodology</w:t>
+      </w:r>
+    </w:p>
+    <w:p>
+      <w:pPr>
+        <w:pStyle w:val="NormalWeb"/>
+      </w:pPr>
+      <w:r>
+        <w:t xml:space="preserve">During the preparation of this proposal, Large Language Models (LLMs) were </w:t>
+      </w:r>
+      <w:r>
+        <w:t>u</w:t>
+      </w:r>
+      <w:r>
+        <w:t>s</w:t>
+      </w:r>
+      <w:r>
+        <w:t xml:space="preserve">ed </w:t>
+      </w:r>
+      <w:r>
+        <w:t>as technical assistant</w:t>
+      </w:r>
+      <w:r>
+        <w:t>s</w:t>
+      </w:r>
+      <w:r>
+        <w:t xml:space="preserve"> to accelerate data extraction and code validation. Specifically, LLMs were employed to:</w:t>
+      </w:r>
+    </w:p>
+    <w:p>
+      <w:pPr>
+        <w:pStyle w:val="NormalWeb"/>
+        <w:numPr>
+          <w:ilvl w:val="0"/>
+          <w:numId w:val="16"/>
+        </w:numPr>
+      </w:pPr>
+      <w:r>
+        <w:rPr>
+          <w:b/>
+          <w:bCs/>
+        </w:rPr>
+        <w:t>Optimize SQL Queries:</w:t>
+      </w:r>
+      <w:r>
+        <w:t xml:space="preserve"> Assist in drafting complex PostgreSQL queries for the MIMIC-IV database to ensure efficient data retrieval and correct implementation of temporal logic (e.g., dynamic observation windows).</w:t>
+      </w:r>
+    </w:p>
+    <w:p>
+      <w:pPr>
+        <w:pStyle w:val="NormalWeb"/>
+        <w:numPr>
+          <w:ilvl w:val="0"/>
+          <w:numId w:val="16"/>
+        </w:numPr>
+      </w:pPr>
+      <w:r>
+        <w:rPr>
+          <w:b/>
+          <w:bCs/>
+        </w:rPr>
+        <w:t>Refine Statistical Logic:</w:t>
+      </w:r>
+      <w:r>
+        <w:t xml:space="preserve"> Act as a "Socratic adversary" to challenge assumptions regarding data missingness, prompting the rigorous sensitivity analyses and "drift" audits that defined the final 90-day baseline inclusion criteria.</w:t>
+      </w:r>
+    </w:p>
+    <w:p>
+      <w:pPr>
+        <w:pStyle w:val="NormalWeb"/>
+        <w:numPr>
+          <w:ilvl w:val="0"/>
+          <w:numId w:val="16"/>
+        </w:numPr>
+      </w:pPr>
+      <w:r>
+        <w:rPr>
+          <w:b/>
+          <w:bCs/>
+        </w:rPr>
+        <w:t>Drafting Assistance:</w:t>
+      </w:r>
+      <w:r>
+        <w:t xml:space="preserve"> Assist in generating initial drafts of technical definitions and variable descriptions for clarity and precision.</w:t>
+      </w:r>
+    </w:p>
+    <w:p>
+      <w:pPr>
+        <w:pStyle w:val="NormalWeb"/>
+      </w:pPr>
+      <w:r>
+        <w:t>All code generated with AI assistance was manually reviewed, executed, and validated against known clinical benchmarks by the author. The author retains full responsibility for the study design, clinical criteria selection, and the accuracy of all final content.</w:t>
+      </w:r>
+    </w:p>
+    <w:p/>
     <w:p/>
     <w:sectPr>
       <w:pgSz w:w="12240" w:h="15840"/>
@@ -2911,6 +3027,119 @@
     </w:lvl>
   </w:abstractNum>
   <w:abstractNum w:abstractNumId="10" w15:restartNumberingAfterBreak="0">
+    <w:nsid w:val="5C032C00"/>
+    <w:multiLevelType w:val="multilevel"/>
+    <w:tmpl w:val="8F5AEE5C"/>
+    <w:lvl w:ilvl="0">
+      <w:start w:val="1"/>
+      <w:numFmt w:val="decimal"/>
+      <w:lvlText w:val="%1."/>
+      <w:lvlJc w:val="left"/>
+      <w:pPr>
+        <w:tabs>
+          <w:tab w:val="num" w:pos="720"/>
+        </w:tabs>
+        <w:ind w:left="720" w:hanging="360"/>
+      </w:pPr>
+    </w:lvl>
+    <w:lvl w:ilvl="1" w:tentative="1">
+      <w:start w:val="1"/>
+      <w:numFmt w:val="decimal"/>
+      <w:lvlText w:val="%2."/>
+      <w:lvlJc w:val="left"/>
+      <w:pPr>
+        <w:tabs>
+          <w:tab w:val="num" w:pos="1440"/>
+        </w:tabs>
+        <w:ind w:left="1440" w:hanging="360"/>
+      </w:pPr>
+    </w:lvl>
+    <w:lvl w:ilvl="2" w:tentative="1">
+      <w:start w:val="1"/>
+      <w:numFmt w:val="decimal"/>
+      <w:lvlText w:val="%3."/>
+      <w:lvlJc w:val="left"/>
+      <w:pPr>
+        <w:tabs>
+          <w:tab w:val="num" w:pos="2160"/>
+        </w:tabs>
+        <w:ind w:left="2160" w:hanging="360"/>
+      </w:pPr>
+    </w:lvl>
+    <w:lvl w:ilvl="3" w:tentative="1">
+      <w:start w:val="1"/>
+      <w:numFmt w:val="decimal"/>
+      <w:lvlText w:val="%4."/>
+      <w:lvlJc w:val="left"/>
+      <w:pPr>
+        <w:tabs>
+          <w:tab w:val="num" w:pos="2880"/>
+        </w:tabs>
+        <w:ind w:left="2880" w:hanging="360"/>
+      </w:pPr>
+    </w:lvl>
+    <w:lvl w:ilvl="4" w:tentative="1">
+      <w:start w:val="1"/>
+      <w:numFmt w:val="decimal"/>
+      <w:lvlText w:val="%5."/>
+      <w:lvlJc w:val="left"/>
+      <w:pPr>
+        <w:tabs>
+          <w:tab w:val="num" w:pos="3600"/>
+        </w:tabs>
+        <w:ind w:left="3600" w:hanging="360"/>
+      </w:pPr>
+    </w:lvl>
+    <w:lvl w:ilvl="5" w:tentative="1">
+      <w:start w:val="1"/>
+      <w:numFmt w:val="decimal"/>
+      <w:lvlText w:val="%6."/>
+      <w:lvlJc w:val="left"/>
+      <w:pPr>
+        <w:tabs>
+          <w:tab w:val="num" w:pos="4320"/>
+        </w:tabs>
+        <w:ind w:left="4320" w:hanging="360"/>
+      </w:pPr>
+    </w:lvl>
+    <w:lvl w:ilvl="6" w:tentative="1">
+      <w:start w:val="1"/>
+      <w:numFmt w:val="decimal"/>
+      <w:lvlText w:val="%7."/>
+      <w:lvlJc w:val="left"/>
+      <w:pPr>
+        <w:tabs>
+          <w:tab w:val="num" w:pos="5040"/>
+        </w:tabs>
+        <w:ind w:left="5040" w:hanging="360"/>
+      </w:pPr>
+    </w:lvl>
+    <w:lvl w:ilvl="7" w:tentative="1">
+      <w:start w:val="1"/>
+      <w:numFmt w:val="decimal"/>
+      <w:lvlText w:val="%8."/>
+      <w:lvlJc w:val="left"/>
+      <w:pPr>
+        <w:tabs>
+          <w:tab w:val="num" w:pos="5760"/>
+        </w:tabs>
+        <w:ind w:left="5760" w:hanging="360"/>
+      </w:pPr>
+    </w:lvl>
+    <w:lvl w:ilvl="8" w:tentative="1">
+      <w:start w:val="1"/>
+      <w:numFmt w:val="decimal"/>
+      <w:lvlText w:val="%9."/>
+      <w:lvlJc w:val="left"/>
+      <w:pPr>
+        <w:tabs>
+          <w:tab w:val="num" w:pos="6480"/>
+        </w:tabs>
+        <w:ind w:left="6480" w:hanging="360"/>
+      </w:pPr>
+    </w:lvl>
+  </w:abstractNum>
+  <w:abstractNum w:abstractNumId="11" w15:restartNumberingAfterBreak="0">
     <w:nsid w:val="60E57FE4"/>
     <w:multiLevelType w:val="multilevel"/>
     <w:tmpl w:val="3CA4F386"/>
@@ -3059,7 +3288,7 @@
       </w:rPr>
     </w:lvl>
   </w:abstractNum>
-  <w:abstractNum w:abstractNumId="11" w15:restartNumberingAfterBreak="0">
+  <w:abstractNum w:abstractNumId="12" w15:restartNumberingAfterBreak="0">
     <w:nsid w:val="6BB30D3D"/>
     <w:multiLevelType w:val="multilevel"/>
     <w:tmpl w:val="16924782"/>
@@ -3208,7 +3437,7 @@
       </w:rPr>
     </w:lvl>
   </w:abstractNum>
-  <w:abstractNum w:abstractNumId="12" w15:restartNumberingAfterBreak="0">
+  <w:abstractNum w:abstractNumId="13" w15:restartNumberingAfterBreak="0">
     <w:nsid w:val="722722B1"/>
     <w:multiLevelType w:val="multilevel"/>
     <w:tmpl w:val="15468276"/>
@@ -3357,7 +3586,7 @@
       </w:rPr>
     </w:lvl>
   </w:abstractNum>
-  <w:abstractNum w:abstractNumId="13" w15:restartNumberingAfterBreak="0">
+  <w:abstractNum w:abstractNumId="14" w15:restartNumberingAfterBreak="0">
     <w:nsid w:val="777503A1"/>
     <w:multiLevelType w:val="multilevel"/>
     <w:tmpl w:val="BB903120"/>
@@ -3506,7 +3735,7 @@
       </w:rPr>
     </w:lvl>
   </w:abstractNum>
-  <w:abstractNum w:abstractNumId="14" w15:restartNumberingAfterBreak="0">
+  <w:abstractNum w:abstractNumId="15" w15:restartNumberingAfterBreak="0">
     <w:nsid w:val="7BE14CB6"/>
     <w:multiLevelType w:val="multilevel"/>
     <w:tmpl w:val="43B28648"/>
@@ -3662,7 +3891,7 @@
     <w:abstractNumId w:val="2"/>
   </w:num>
   <w:num w:numId="3" w16cid:durableId="748846229">
-    <w:abstractNumId w:val="12"/>
+    <w:abstractNumId w:val="13"/>
   </w:num>
   <w:num w:numId="4" w16cid:durableId="326371218">
     <w:abstractNumId w:val="7"/>
@@ -3683,13 +3912,13 @@
     <w:abstractNumId w:val="5"/>
   </w:num>
   <w:num w:numId="10" w16cid:durableId="1812793600">
+    <w:abstractNumId w:val="15"/>
+  </w:num>
+  <w:num w:numId="11" w16cid:durableId="2059284601">
     <w:abstractNumId w:val="14"/>
   </w:num>
-  <w:num w:numId="11" w16cid:durableId="2059284601">
-    <w:abstractNumId w:val="13"/>
-  </w:num>
   <w:num w:numId="12" w16cid:durableId="2130315450">
-    <w:abstractNumId w:val="10"/>
+    <w:abstractNumId w:val="11"/>
   </w:num>
   <w:num w:numId="13" w16cid:durableId="263614563">
     <w:abstractNumId w:val="0"/>
@@ -3698,7 +3927,10 @@
     <w:abstractNumId w:val="9"/>
   </w:num>
   <w:num w:numId="15" w16cid:durableId="1650791866">
-    <w:abstractNumId w:val="11"/>
+    <w:abstractNumId w:val="12"/>
+  </w:num>
+  <w:num w:numId="16" w16cid:durableId="1655572339">
+    <w:abstractNumId w:val="10"/>
   </w:num>
 </w:numbering>
 </file>

</xml_diff>